<commit_message>
Web Scraping Answer Sheet
Web Scraping Answer Sheet
</commit_message>
<xml_diff>
--- a/Web Scrapping Worksheet/WEB SCRAPING ANSWERS.docx
+++ b/Web Scrapping Worksheet/WEB SCRAPING ANSWERS.docx
@@ -85,6 +85,7 @@
           <w:numId w:val="1"/>
         </w:numPr>
         <w:spacing w:after="0" w:line="276" w:lineRule="auto"/>
+        <w:ind w:left="360"/>
         <w:jc w:val="both"/>
         <w:rPr>
           <w:rFonts w:ascii="Times New Roman" w:hAnsi="Times New Roman" w:cs="Times New Roman"/>
@@ -105,6 +106,7 @@
       <w:pPr>
         <w:pStyle w:val="ListParagraph"/>
         <w:spacing w:after="0" w:line="276" w:lineRule="auto"/>
+        <w:ind w:left="360"/>
         <w:jc w:val="both"/>
         <w:rPr>
           <w:rFonts w:ascii="Times New Roman" w:hAnsi="Times New Roman" w:cs="Times New Roman"/>
@@ -125,6 +127,7 @@
       <w:pPr>
         <w:pStyle w:val="ListParagraph"/>
         <w:spacing w:after="0" w:line="276" w:lineRule="auto"/>
+        <w:ind w:left="360"/>
         <w:jc w:val="both"/>
         <w:rPr>
           <w:rFonts w:ascii="Times New Roman" w:hAnsi="Times New Roman" w:cs="Times New Roman"/>
@@ -141,6 +144,7 @@
           <w:numId w:val="1"/>
         </w:numPr>
         <w:spacing w:after="0" w:line="276" w:lineRule="auto"/>
+        <w:ind w:left="360"/>
         <w:jc w:val="both"/>
         <w:rPr>
           <w:rFonts w:ascii="Times New Roman" w:hAnsi="Times New Roman" w:cs="Times New Roman"/>
@@ -161,6 +165,7 @@
       <w:pPr>
         <w:pStyle w:val="ListParagraph"/>
         <w:spacing w:after="0" w:line="276" w:lineRule="auto"/>
+        <w:ind w:left="360"/>
         <w:jc w:val="both"/>
         <w:rPr>
           <w:rFonts w:ascii="Times New Roman" w:hAnsi="Times New Roman" w:cs="Times New Roman"/>
@@ -191,6 +196,7 @@
       <w:pPr>
         <w:pStyle w:val="ListParagraph"/>
         <w:spacing w:after="0" w:line="276" w:lineRule="auto"/>
+        <w:ind w:left="360"/>
         <w:jc w:val="both"/>
         <w:rPr>
           <w:rFonts w:ascii="Times New Roman" w:hAnsi="Times New Roman" w:cs="Times New Roman"/>
@@ -207,6 +213,7 @@
           <w:numId w:val="1"/>
         </w:numPr>
         <w:spacing w:after="0" w:line="276" w:lineRule="auto"/>
+        <w:ind w:left="360"/>
         <w:jc w:val="both"/>
         <w:rPr>
           <w:rFonts w:ascii="Times New Roman" w:hAnsi="Times New Roman" w:cs="Times New Roman"/>
@@ -227,6 +234,7 @@
       <w:pPr>
         <w:pStyle w:val="ListParagraph"/>
         <w:spacing w:after="0" w:line="276" w:lineRule="auto"/>
+        <w:ind w:left="360"/>
         <w:jc w:val="both"/>
         <w:rPr>
           <w:rFonts w:ascii="Times New Roman" w:hAnsi="Times New Roman" w:cs="Times New Roman"/>
@@ -247,6 +255,7 @@
       <w:pPr>
         <w:pStyle w:val="ListParagraph"/>
         <w:spacing w:after="120" w:line="276" w:lineRule="auto"/>
+        <w:ind w:left="360"/>
         <w:jc w:val="both"/>
         <w:rPr>
           <w:rFonts w:ascii="Times New Roman" w:hAnsi="Times New Roman" w:cs="Times New Roman"/>
@@ -263,6 +272,7 @@
           <w:numId w:val="1"/>
         </w:numPr>
         <w:spacing w:after="0" w:line="276" w:lineRule="auto"/>
+        <w:ind w:left="360"/>
         <w:jc w:val="both"/>
         <w:rPr>
           <w:rFonts w:ascii="Times New Roman" w:hAnsi="Times New Roman" w:cs="Times New Roman"/>
@@ -283,6 +293,7 @@
       <w:pPr>
         <w:pStyle w:val="ListParagraph"/>
         <w:spacing w:after="0" w:line="276" w:lineRule="auto"/>
+        <w:ind w:left="360"/>
         <w:jc w:val="both"/>
         <w:rPr>
           <w:rFonts w:ascii="Times New Roman" w:hAnsi="Times New Roman" w:cs="Times New Roman"/>
@@ -318,6 +329,7 @@
           <w:numId w:val="1"/>
         </w:numPr>
         <w:spacing w:after="0" w:line="276" w:lineRule="auto"/>
+        <w:ind w:left="360"/>
         <w:jc w:val="both"/>
         <w:rPr>
           <w:rFonts w:ascii="Times New Roman" w:hAnsi="Times New Roman" w:cs="Times New Roman"/>
@@ -338,6 +350,7 @@
       <w:pPr>
         <w:pStyle w:val="ListParagraph"/>
         <w:spacing w:after="0" w:line="276" w:lineRule="auto"/>
+        <w:ind w:left="360"/>
         <w:jc w:val="both"/>
         <w:rPr>
           <w:rFonts w:ascii="Times New Roman" w:eastAsiaTheme="minorEastAsia" w:hAnsi="Times New Roman" w:cs="Times New Roman"/>
@@ -362,8 +375,6 @@
         </w:rPr>
         <w:t>tag.name</w:t>
       </w:r>
-      <w:bookmarkStart w:id="0" w:name="_GoBack"/>
-      <w:bookmarkEnd w:id="0"/>
       <w:proofErr w:type="gramEnd"/>
     </w:p>
     <w:p>
@@ -385,6 +396,7 @@
           <w:numId w:val="1"/>
         </w:numPr>
         <w:spacing w:after="0" w:line="276" w:lineRule="auto"/>
+        <w:ind w:left="360"/>
         <w:jc w:val="both"/>
         <w:rPr>
           <w:rFonts w:ascii="Times New Roman" w:hAnsi="Times New Roman" w:cs="Times New Roman"/>
@@ -405,6 +417,7 @@
       <w:pPr>
         <w:pStyle w:val="ListParagraph"/>
         <w:spacing w:after="120" w:line="276" w:lineRule="auto"/>
+        <w:ind w:left="360"/>
         <w:jc w:val="both"/>
         <w:rPr>
           <w:rFonts w:ascii="Times New Roman" w:hAnsi="Times New Roman" w:cs="Times New Roman"/>
@@ -445,6 +458,7 @@
       <w:pPr>
         <w:pStyle w:val="ListParagraph"/>
         <w:spacing w:after="120" w:line="276" w:lineRule="auto"/>
+        <w:ind w:left="360"/>
         <w:jc w:val="both"/>
         <w:rPr>
           <w:rFonts w:ascii="Times New Roman" w:hAnsi="Times New Roman" w:cs="Times New Roman"/>
@@ -461,6 +475,7 @@
           <w:numId w:val="1"/>
         </w:numPr>
         <w:spacing w:after="0" w:line="276" w:lineRule="auto"/>
+        <w:ind w:left="360"/>
         <w:jc w:val="both"/>
         <w:rPr>
           <w:rFonts w:ascii="Times New Roman" w:hAnsi="Times New Roman" w:cs="Times New Roman"/>
@@ -499,6 +514,7 @@
       <w:pPr>
         <w:pStyle w:val="ListParagraph"/>
         <w:spacing w:after="0" w:line="276" w:lineRule="auto"/>
+        <w:ind w:left="360"/>
         <w:jc w:val="both"/>
         <w:rPr>
           <w:rFonts w:ascii="Times New Roman" w:hAnsi="Times New Roman" w:cs="Times New Roman"/>
@@ -555,6 +571,7 @@
       <w:pPr>
         <w:pStyle w:val="ListParagraph"/>
         <w:spacing w:after="0" w:line="276" w:lineRule="auto"/>
+        <w:ind w:left="360"/>
         <w:jc w:val="both"/>
         <w:rPr>
           <w:rFonts w:ascii="Times New Roman" w:hAnsi="Times New Roman" w:cs="Times New Roman"/>
@@ -571,6 +588,7 @@
           <w:numId w:val="1"/>
         </w:numPr>
         <w:spacing w:after="0" w:line="276" w:lineRule="auto"/>
+        <w:ind w:left="360"/>
         <w:jc w:val="both"/>
         <w:rPr>
           <w:rFonts w:ascii="Times New Roman" w:hAnsi="Times New Roman" w:cs="Times New Roman"/>
@@ -648,6 +666,7 @@
       <w:pPr>
         <w:pStyle w:val="ListParagraph"/>
         <w:spacing w:after="0" w:line="276" w:lineRule="auto"/>
+        <w:ind w:left="360"/>
         <w:jc w:val="both"/>
         <w:rPr>
           <w:rFonts w:ascii="Times New Roman" w:hAnsi="Times New Roman" w:cs="Times New Roman"/>
@@ -722,6 +741,7 @@
       <w:pPr>
         <w:pStyle w:val="ListParagraph"/>
         <w:spacing w:after="0" w:line="276" w:lineRule="auto"/>
+        <w:ind w:left="360"/>
         <w:jc w:val="both"/>
         <w:rPr>
           <w:rFonts w:ascii="Times New Roman" w:hAnsi="Times New Roman" w:cs="Times New Roman"/>
@@ -738,6 +758,7 @@
           <w:numId w:val="1"/>
         </w:numPr>
         <w:spacing w:after="0" w:line="276" w:lineRule="auto"/>
+        <w:ind w:left="360"/>
         <w:jc w:val="both"/>
         <w:rPr>
           <w:rFonts w:ascii="Times New Roman" w:hAnsi="Times New Roman" w:cs="Times New Roman"/>
@@ -810,6 +831,7 @@
           <w:tab w:val="left" w:pos="993"/>
         </w:tabs>
         <w:spacing w:after="120" w:line="276" w:lineRule="auto"/>
+        <w:ind w:left="360"/>
         <w:jc w:val="both"/>
         <w:rPr>
           <w:rFonts w:ascii="Times New Roman" w:hAnsi="Times New Roman" w:cs="Times New Roman"/>
@@ -870,6 +892,7 @@
           <w:tab w:val="left" w:pos="993"/>
         </w:tabs>
         <w:spacing w:after="120" w:line="276" w:lineRule="auto"/>
+        <w:ind w:left="360"/>
         <w:jc w:val="both"/>
         <w:rPr>
           <w:rFonts w:ascii="Times New Roman" w:hAnsi="Times New Roman" w:cs="Times New Roman"/>
@@ -889,6 +912,7 @@
           <w:tab w:val="left" w:pos="993"/>
         </w:tabs>
         <w:spacing w:after="0" w:line="276" w:lineRule="auto"/>
+        <w:ind w:left="360"/>
         <w:jc w:val="both"/>
         <w:rPr>
           <w:rFonts w:ascii="Times New Roman" w:hAnsi="Times New Roman" w:cs="Times New Roman"/>
@@ -931,6 +955,7 @@
           <w:tab w:val="left" w:pos="993"/>
         </w:tabs>
         <w:spacing w:after="0" w:line="276" w:lineRule="auto"/>
+        <w:ind w:left="360"/>
         <w:jc w:val="both"/>
         <w:rPr>
           <w:rFonts w:ascii="Times New Roman" w:hAnsi="Times New Roman" w:cs="Times New Roman"/>
@@ -1071,38 +1096,28 @@
           <w:tab w:val="left" w:pos="993"/>
         </w:tabs>
         <w:spacing w:after="0" w:line="276" w:lineRule="auto"/>
-        <w:ind w:left="360"/>
-        <w:jc w:val="both"/>
-        <w:rPr>
-          <w:rFonts w:ascii="Times New Roman" w:hAnsi="Times New Roman" w:cs="Times New Roman"/>
-          <w:sz w:val="20"/>
-          <w:szCs w:val="20"/>
-        </w:rPr>
-      </w:pPr>
-      <w:r>
-        <w:rPr>
-          <w:rFonts w:ascii="Times New Roman" w:hAnsi="Times New Roman" w:cs="Times New Roman"/>
-          <w:sz w:val="20"/>
-          <w:szCs w:val="20"/>
-        </w:rPr>
-        <w:t xml:space="preserve">11. </w:t>
-      </w:r>
-      <w:r>
-        <w:rPr>
-          <w:rFonts w:ascii="Times New Roman" w:hAnsi="Times New Roman" w:cs="Times New Roman"/>
-          <w:sz w:val="20"/>
-          <w:szCs w:val="20"/>
-        </w:rPr>
-        <w:t>What is the main difference between a web scraper and a web crawler?</w:t>
-      </w:r>
-    </w:p>
-    <w:p>
-      <w:pPr>
-        <w:tabs>
-          <w:tab w:val="left" w:pos="993"/>
-        </w:tabs>
-        <w:spacing w:after="0" w:line="276" w:lineRule="auto"/>
-        <w:ind w:left="360"/>
+        <w:jc w:val="both"/>
+        <w:rPr>
+          <w:rFonts w:ascii="Times New Roman" w:hAnsi="Times New Roman" w:cs="Times New Roman"/>
+          <w:sz w:val="20"/>
+          <w:szCs w:val="20"/>
+        </w:rPr>
+      </w:pPr>
+      <w:r>
+        <w:rPr>
+          <w:rFonts w:ascii="Times New Roman" w:hAnsi="Times New Roman" w:cs="Times New Roman"/>
+          <w:sz w:val="20"/>
+          <w:szCs w:val="20"/>
+        </w:rPr>
+        <w:t>11. What is the main difference between a web scraper and a web crawler?</w:t>
+      </w:r>
+    </w:p>
+    <w:p>
+      <w:pPr>
+        <w:tabs>
+          <w:tab w:val="left" w:pos="993"/>
+        </w:tabs>
+        <w:spacing w:after="0" w:line="276" w:lineRule="auto"/>
         <w:jc w:val="both"/>
         <w:rPr>
           <w:rFonts w:ascii="Times New Roman" w:hAnsi="Times New Roman" w:cs="Times New Roman"/>
@@ -1118,77 +1133,20 @@
           <w:tab w:val="left" w:pos="993"/>
         </w:tabs>
         <w:spacing w:after="0" w:line="276" w:lineRule="auto"/>
-        <w:ind w:left="360"/>
-        <w:jc w:val="both"/>
-        <w:rPr>
-          <w:rFonts w:ascii="Times New Roman" w:hAnsi="Times New Roman" w:cs="Times New Roman"/>
-          <w:sz w:val="20"/>
-          <w:szCs w:val="20"/>
-        </w:rPr>
-      </w:pPr>
-      <w:r>
-        <w:rPr>
-          <w:rFonts w:ascii="Times New Roman" w:hAnsi="Times New Roman" w:cs="Times New Roman"/>
-          <w:sz w:val="20"/>
-          <w:szCs w:val="20"/>
-        </w:rPr>
-        <w:t xml:space="preserve">Web crawling is </w:t>
-      </w:r>
-      <w:r>
-        <w:rPr>
-          <w:rFonts w:ascii="Times New Roman" w:hAnsi="Times New Roman" w:cs="Times New Roman"/>
-          <w:sz w:val="20"/>
-          <w:szCs w:val="20"/>
-        </w:rPr>
-        <w:t>perform by</w:t>
-      </w:r>
-      <w:r>
-        <w:rPr>
-          <w:rFonts w:ascii="Times New Roman" w:hAnsi="Times New Roman" w:cs="Times New Roman"/>
-          <w:sz w:val="20"/>
-          <w:szCs w:val="20"/>
-        </w:rPr>
-        <w:t xml:space="preserve"> search engines. It</w:t>
-      </w:r>
-      <w:r>
-        <w:rPr>
-          <w:rFonts w:ascii="Times New Roman" w:hAnsi="Times New Roman" w:cs="Times New Roman"/>
-          <w:sz w:val="20"/>
-          <w:szCs w:val="20"/>
-        </w:rPr>
-        <w:t xml:space="preserve"> i</w:t>
-      </w:r>
-      <w:r>
-        <w:rPr>
-          <w:rFonts w:ascii="Times New Roman" w:hAnsi="Times New Roman" w:cs="Times New Roman"/>
-          <w:sz w:val="20"/>
-          <w:szCs w:val="20"/>
-        </w:rPr>
-        <w:t xml:space="preserve">s all about viewing a page as a whole and indexing it. When a bot crawls a website, it goes through every page and every link, until the last line of the website, looking for </w:t>
-      </w:r>
-      <w:r>
-        <w:rPr>
-          <w:rFonts w:ascii="Times New Roman" w:hAnsi="Times New Roman" w:cs="Times New Roman"/>
-          <w:sz w:val="20"/>
-          <w:szCs w:val="20"/>
-        </w:rPr>
-        <w:t>each</w:t>
-      </w:r>
-      <w:r>
-        <w:rPr>
-          <w:rFonts w:ascii="Times New Roman" w:hAnsi="Times New Roman" w:cs="Times New Roman"/>
-          <w:sz w:val="20"/>
-          <w:szCs w:val="20"/>
-        </w:rPr>
-        <w:t xml:space="preserve"> information. </w:t>
-      </w:r>
-      <w:r>
-        <w:rPr>
-          <w:rFonts w:ascii="Times New Roman" w:hAnsi="Times New Roman" w:cs="Times New Roman"/>
-          <w:sz w:val="20"/>
-          <w:szCs w:val="20"/>
-        </w:rPr>
-        <w:t>Search engines use web crawling for the purpose of SEO, SMO. It crawls all data that are present over a web.</w:t>
+        <w:jc w:val="both"/>
+        <w:rPr>
+          <w:rFonts w:ascii="Times New Roman" w:hAnsi="Times New Roman" w:cs="Times New Roman"/>
+          <w:sz w:val="20"/>
+          <w:szCs w:val="20"/>
+        </w:rPr>
+      </w:pPr>
+      <w:r>
+        <w:rPr>
+          <w:rFonts w:ascii="Times New Roman" w:hAnsi="Times New Roman" w:cs="Times New Roman"/>
+          <w:sz w:val="20"/>
+          <w:szCs w:val="20"/>
+        </w:rPr>
+        <w:t>Web crawling is perform by search engines. It is all about viewing a page as a whole and indexing it. When a bot crawls a website, it goes through every page and every link, until the last line of the website, looking for each information. Search engines use web crawling for the purpose of SEO, SMO. It crawls all data that are present over a web.</w:t>
       </w:r>
       <w:r>
         <w:rPr>
@@ -1205,22 +1163,20 @@
           <w:tab w:val="left" w:pos="993"/>
         </w:tabs>
         <w:spacing w:after="0" w:line="276" w:lineRule="auto"/>
-        <w:ind w:left="360"/>
-        <w:jc w:val="both"/>
-        <w:rPr>
-          <w:rFonts w:ascii="Times New Roman" w:hAnsi="Times New Roman" w:cs="Times New Roman"/>
-          <w:sz w:val="20"/>
-          <w:szCs w:val="20"/>
-        </w:rPr>
-      </w:pPr>
-    </w:p>
-    <w:p>
-      <w:pPr>
-        <w:tabs>
-          <w:tab w:val="left" w:pos="993"/>
-        </w:tabs>
-        <w:spacing w:after="0" w:line="276" w:lineRule="auto"/>
-        <w:ind w:left="360"/>
+        <w:jc w:val="both"/>
+        <w:rPr>
+          <w:rFonts w:ascii="Times New Roman" w:hAnsi="Times New Roman" w:cs="Times New Roman"/>
+          <w:sz w:val="20"/>
+          <w:szCs w:val="20"/>
+        </w:rPr>
+      </w:pPr>
+    </w:p>
+    <w:p>
+      <w:pPr>
+        <w:tabs>
+          <w:tab w:val="left" w:pos="993"/>
+        </w:tabs>
+        <w:spacing w:after="0" w:line="276" w:lineRule="auto"/>
         <w:jc w:val="both"/>
         <w:rPr>
           <w:rFonts w:ascii="Times New Roman" w:hAnsi="Times New Roman" w:cs="Times New Roman"/>
@@ -1242,23 +1198,7 @@
           <w:sz w:val="20"/>
           <w:szCs w:val="20"/>
         </w:rPr>
-        <w:t>involves s</w:t>
-      </w:r>
-      <w:r>
-        <w:rPr>
-          <w:rFonts w:ascii="Times New Roman" w:hAnsi="Times New Roman" w:cs="Times New Roman"/>
-          <w:sz w:val="20"/>
-          <w:szCs w:val="20"/>
-        </w:rPr>
-        <w:t>pecific data extraction on a targeted webpage, for instance, extract data about sales leads, real estate listing and product pricing</w:t>
-      </w:r>
-      <w:r>
-        <w:rPr>
-          <w:rFonts w:ascii="Times New Roman" w:hAnsi="Times New Roman" w:cs="Times New Roman"/>
-          <w:sz w:val="20"/>
-          <w:szCs w:val="20"/>
-        </w:rPr>
-        <w:t>. It is</w:t>
+        <w:t>involves specific data extraction on a targeted webpage, for instance, extract data about sales leads, real estate listing and product pricing. It is</w:t>
       </w:r>
       <w:r>
         <w:rPr>
@@ -1317,22 +1257,20 @@
           <w:tab w:val="left" w:pos="993"/>
         </w:tabs>
         <w:spacing w:after="0" w:line="276" w:lineRule="auto"/>
-        <w:ind w:left="360"/>
-        <w:jc w:val="both"/>
-        <w:rPr>
-          <w:rFonts w:ascii="Times New Roman" w:hAnsi="Times New Roman" w:cs="Times New Roman"/>
-          <w:sz w:val="20"/>
-          <w:szCs w:val="20"/>
-        </w:rPr>
-      </w:pPr>
-    </w:p>
-    <w:p>
-      <w:pPr>
-        <w:tabs>
-          <w:tab w:val="left" w:pos="993"/>
-        </w:tabs>
-        <w:spacing w:after="0" w:line="276" w:lineRule="auto"/>
-        <w:ind w:left="360"/>
+        <w:jc w:val="both"/>
+        <w:rPr>
+          <w:rFonts w:ascii="Times New Roman" w:hAnsi="Times New Roman" w:cs="Times New Roman"/>
+          <w:sz w:val="20"/>
+          <w:szCs w:val="20"/>
+        </w:rPr>
+      </w:pPr>
+    </w:p>
+    <w:p>
+      <w:pPr>
+        <w:tabs>
+          <w:tab w:val="left" w:pos="993"/>
+        </w:tabs>
+        <w:spacing w:after="0" w:line="276" w:lineRule="auto"/>
         <w:jc w:val="both"/>
         <w:rPr>
           <w:rFonts w:ascii="Times New Roman" w:hAnsi="Times New Roman" w:cs="Times New Roman"/>
@@ -1347,15 +1285,7 @@
           <w:sz w:val="20"/>
           <w:szCs w:val="20"/>
         </w:rPr>
-        <w:t xml:space="preserve">12. </w:t>
-      </w:r>
-      <w:r>
-        <w:rPr>
-          <w:rFonts w:ascii="Times New Roman" w:hAnsi="Times New Roman" w:cs="Times New Roman"/>
-          <w:sz w:val="20"/>
-          <w:szCs w:val="20"/>
-        </w:rPr>
-        <w:t xml:space="preserve">What is </w:t>
+        <w:t xml:space="preserve">12. What is </w:t>
       </w:r>
       <w:r>
         <w:rPr>
@@ -1398,7 +1328,6 @@
           <w:tab w:val="left" w:pos="993"/>
         </w:tabs>
         <w:spacing w:after="0" w:line="276" w:lineRule="auto"/>
-        <w:ind w:left="360"/>
         <w:jc w:val="both"/>
         <w:rPr>
           <w:rFonts w:ascii="Times New Roman" w:hAnsi="Times New Roman" w:cs="Times New Roman"/>
@@ -1430,7 +1359,6 @@
           <w:tab w:val="left" w:pos="993"/>
         </w:tabs>
         <w:spacing w:after="0" w:line="276" w:lineRule="auto"/>
-        <w:ind w:left="360"/>
         <w:jc w:val="both"/>
         <w:rPr>
           <w:rFonts w:ascii="Times New Roman" w:hAnsi="Times New Roman" w:cs="Times New Roman"/>
@@ -1462,39 +1390,373 @@
           <w:sz w:val="20"/>
           <w:szCs w:val="20"/>
         </w:rPr>
-        <w:t>The robots.</w:t>
-      </w:r>
-      <w:r>
-        <w:rPr>
-          <w:rFonts w:ascii="Times New Roman" w:hAnsi="Times New Roman" w:cs="Times New Roman"/>
-          <w:sz w:val="20"/>
-          <w:szCs w:val="20"/>
-        </w:rPr>
-        <w:t>txt data is stored in the root of the domain. It is the first document that is accessed by a bot when it visits a website. The bots of the biggest search engines such as Google and Bing follow the instructions. Otherwise there is no guarantee that a bot will adhere to the robots.txt requirements.</w:t>
-      </w:r>
-      <w:r>
-        <w:rPr>
-          <w:rFonts w:ascii="Times New Roman" w:hAnsi="Times New Roman" w:cs="Times New Roman"/>
-          <w:sz w:val="20"/>
-          <w:szCs w:val="20"/>
-        </w:rPr>
-        <w:t xml:space="preserve"> In short, </w:t>
-      </w:r>
-      <w:r>
-        <w:rPr>
-          <w:rFonts w:ascii="Times New Roman" w:hAnsi="Times New Roman" w:cs="Times New Roman"/>
-          <w:sz w:val="20"/>
-          <w:szCs w:val="20"/>
-        </w:rPr>
-        <w:t>Robots.txt helps to control the crawling of search engine bots</w:t>
-      </w:r>
-      <w:r>
-        <w:rPr>
-          <w:rFonts w:ascii="Times New Roman" w:hAnsi="Times New Roman" w:cs="Times New Roman"/>
-          <w:sz w:val="20"/>
-          <w:szCs w:val="20"/>
-        </w:rPr>
-        <w:t>. Robots.txt is very helpful for SEO purpose.</w:t>
+        <w:t>The robots.txt data is stored in the root of the domain. It is the first document that is accessed by a bot when it visits a website. The bots of the biggest search engines such as Google and Bing follow the instructions. Otherwise there is no guarantee that a bot will adhere to the robots.txt requirements. In short, Robots.txt helps to control the crawling of search engine bots. Robots.txt is very helpful for SEO purpose.</w:t>
+      </w:r>
+    </w:p>
+    <w:p>
+      <w:pPr>
+        <w:tabs>
+          <w:tab w:val="left" w:pos="993"/>
+        </w:tabs>
+        <w:spacing w:after="0" w:line="276" w:lineRule="auto"/>
+        <w:jc w:val="both"/>
+        <w:rPr>
+          <w:rFonts w:ascii="Times New Roman" w:hAnsi="Times New Roman" w:cs="Times New Roman"/>
+          <w:sz w:val="20"/>
+          <w:szCs w:val="20"/>
+        </w:rPr>
+      </w:pPr>
+    </w:p>
+    <w:p>
+      <w:pPr>
+        <w:tabs>
+          <w:tab w:val="left" w:pos="993"/>
+        </w:tabs>
+        <w:spacing w:after="0" w:line="276" w:lineRule="auto"/>
+        <w:jc w:val="both"/>
+        <w:rPr>
+          <w:rFonts w:ascii="Times New Roman" w:hAnsi="Times New Roman" w:cs="Times New Roman"/>
+          <w:sz w:val="20"/>
+          <w:szCs w:val="20"/>
+        </w:rPr>
+      </w:pPr>
+      <w:r>
+        <w:rPr>
+          <w:rFonts w:ascii="Times New Roman" w:hAnsi="Times New Roman" w:cs="Times New Roman"/>
+          <w:sz w:val="20"/>
+          <w:szCs w:val="20"/>
+        </w:rPr>
+        <w:t xml:space="preserve"> 13. What are static and dynamic web pages?</w:t>
+      </w:r>
+    </w:p>
+    <w:p>
+      <w:pPr>
+        <w:tabs>
+          <w:tab w:val="left" w:pos="993"/>
+        </w:tabs>
+        <w:spacing w:after="0" w:line="276" w:lineRule="auto"/>
+        <w:jc w:val="both"/>
+        <w:rPr>
+          <w:rFonts w:ascii="Times New Roman" w:hAnsi="Times New Roman" w:cs="Times New Roman"/>
+          <w:sz w:val="20"/>
+          <w:szCs w:val="20"/>
+        </w:rPr>
+      </w:pPr>
+    </w:p>
+    <w:p>
+      <w:pPr>
+        <w:tabs>
+          <w:tab w:val="left" w:pos="993"/>
+        </w:tabs>
+        <w:spacing w:after="0" w:line="276" w:lineRule="auto"/>
+        <w:jc w:val="both"/>
+        <w:rPr>
+          <w:rFonts w:ascii="Times New Roman" w:hAnsi="Times New Roman" w:cs="Times New Roman"/>
+          <w:sz w:val="20"/>
+          <w:szCs w:val="20"/>
+        </w:rPr>
+      </w:pPr>
+      <w:r>
+        <w:rPr>
+          <w:rFonts w:ascii="Times New Roman" w:hAnsi="Times New Roman" w:cs="Times New Roman"/>
+          <w:sz w:val="20"/>
+          <w:szCs w:val="20"/>
+        </w:rPr>
+        <w:t>S</w:t>
+      </w:r>
+      <w:r>
+        <w:rPr>
+          <w:rFonts w:ascii="Times New Roman" w:hAnsi="Times New Roman" w:cs="Times New Roman"/>
+          <w:sz w:val="20"/>
+          <w:szCs w:val="20"/>
+        </w:rPr>
+        <w:t>tatic we</w:t>
+      </w:r>
+      <w:r>
+        <w:rPr>
+          <w:rFonts w:ascii="Times New Roman" w:hAnsi="Times New Roman" w:cs="Times New Roman"/>
+          <w:sz w:val="20"/>
+          <w:szCs w:val="20"/>
+        </w:rPr>
+        <w:t>bsite:</w:t>
+      </w:r>
+    </w:p>
+    <w:p>
+      <w:pPr>
+        <w:tabs>
+          <w:tab w:val="left" w:pos="993"/>
+        </w:tabs>
+        <w:spacing w:after="0" w:line="276" w:lineRule="auto"/>
+        <w:jc w:val="both"/>
+        <w:rPr>
+          <w:rFonts w:ascii="Times New Roman" w:hAnsi="Times New Roman" w:cs="Times New Roman"/>
+          <w:sz w:val="20"/>
+          <w:szCs w:val="20"/>
+        </w:rPr>
+      </w:pPr>
+      <w:r>
+        <w:rPr>
+          <w:rFonts w:ascii="Times New Roman" w:hAnsi="Times New Roman" w:cs="Times New Roman"/>
+          <w:sz w:val="20"/>
+          <w:szCs w:val="20"/>
+        </w:rPr>
+        <w:t>Static website is using pure HTML</w:t>
+      </w:r>
+      <w:r>
+        <w:rPr>
+          <w:rFonts w:ascii="Times New Roman" w:hAnsi="Times New Roman" w:cs="Times New Roman"/>
+          <w:sz w:val="20"/>
+          <w:szCs w:val="20"/>
+        </w:rPr>
+        <w:t xml:space="preserve">, CSS, </w:t>
+      </w:r>
+      <w:proofErr w:type="gramStart"/>
+      <w:r>
+        <w:rPr>
+          <w:rFonts w:ascii="Times New Roman" w:hAnsi="Times New Roman" w:cs="Times New Roman"/>
+          <w:sz w:val="20"/>
+          <w:szCs w:val="20"/>
+        </w:rPr>
+        <w:t>JS</w:t>
+      </w:r>
+      <w:proofErr w:type="gramEnd"/>
+      <w:r>
+        <w:rPr>
+          <w:rFonts w:ascii="Times New Roman" w:hAnsi="Times New Roman" w:cs="Times New Roman"/>
+          <w:sz w:val="20"/>
+          <w:szCs w:val="20"/>
+        </w:rPr>
+        <w:t xml:space="preserve"> without relying on the content, or parts of the content, being pulled from various databases. This means each page is constructed on its own, coded, and loaded individually, no matter who or how the visitor arrives on the page.</w:t>
+      </w:r>
+      <w:r>
+        <w:rPr>
+          <w:rFonts w:ascii="Times New Roman" w:hAnsi="Times New Roman" w:cs="Times New Roman"/>
+          <w:sz w:val="20"/>
+          <w:szCs w:val="20"/>
+        </w:rPr>
+        <w:t xml:space="preserve"> In Static website content will not change until someone change it </w:t>
+      </w:r>
+      <w:proofErr w:type="gramStart"/>
+      <w:r>
+        <w:rPr>
+          <w:rFonts w:ascii="Times New Roman" w:hAnsi="Times New Roman" w:cs="Times New Roman"/>
+          <w:sz w:val="20"/>
+          <w:szCs w:val="20"/>
+        </w:rPr>
+        <w:t>manually.</w:t>
+      </w:r>
+      <w:proofErr w:type="gramEnd"/>
+      <w:r>
+        <w:rPr>
+          <w:rFonts w:ascii="Times New Roman" w:hAnsi="Times New Roman" w:cs="Times New Roman"/>
+          <w:sz w:val="20"/>
+          <w:szCs w:val="20"/>
+        </w:rPr>
+        <w:t xml:space="preserve"> Static website is very easy to manage and have the low maintenance cost.</w:t>
+      </w:r>
+    </w:p>
+    <w:p>
+      <w:pPr>
+        <w:tabs>
+          <w:tab w:val="left" w:pos="993"/>
+        </w:tabs>
+        <w:spacing w:after="0" w:line="276" w:lineRule="auto"/>
+        <w:jc w:val="both"/>
+        <w:rPr>
+          <w:rFonts w:ascii="Times New Roman" w:hAnsi="Times New Roman" w:cs="Times New Roman"/>
+          <w:sz w:val="20"/>
+          <w:szCs w:val="20"/>
+        </w:rPr>
+      </w:pPr>
+      <w:r>
+        <w:rPr>
+          <w:rFonts w:ascii="Times New Roman" w:hAnsi="Times New Roman" w:cs="Times New Roman"/>
+          <w:sz w:val="20"/>
+          <w:szCs w:val="20"/>
+        </w:rPr>
+        <w:t>Example</w:t>
+      </w:r>
+    </w:p>
+    <w:p>
+      <w:pPr>
+        <w:tabs>
+          <w:tab w:val="left" w:pos="993"/>
+        </w:tabs>
+        <w:spacing w:after="0" w:line="276" w:lineRule="auto"/>
+        <w:jc w:val="both"/>
+        <w:rPr>
+          <w:rFonts w:ascii="Times New Roman" w:hAnsi="Times New Roman" w:cs="Times New Roman"/>
+          <w:sz w:val="20"/>
+          <w:szCs w:val="20"/>
+        </w:rPr>
+      </w:pPr>
+      <w:r>
+        <w:rPr>
+          <w:rFonts w:ascii="Times New Roman" w:hAnsi="Times New Roman" w:cs="Times New Roman"/>
+          <w:sz w:val="20"/>
+          <w:szCs w:val="20"/>
+        </w:rPr>
+        <w:t xml:space="preserve">In a Static website we would code each element of this page individually. We repeat the process for as many pages that you have on your website. If we make a change in the navigation key (e.g. add a new button), or Recent Posts (add a new blog), or want to change our telephone number, we have to make that change on every single page. So if you have 100 </w:t>
+      </w:r>
+      <w:proofErr w:type="gramStart"/>
+      <w:r>
+        <w:rPr>
+          <w:rFonts w:ascii="Times New Roman" w:hAnsi="Times New Roman" w:cs="Times New Roman"/>
+          <w:sz w:val="20"/>
+          <w:szCs w:val="20"/>
+        </w:rPr>
+        <w:t>pages, that</w:t>
+      </w:r>
+      <w:proofErr w:type="gramEnd"/>
+      <w:r>
+        <w:rPr>
+          <w:rFonts w:ascii="Times New Roman" w:hAnsi="Times New Roman" w:cs="Times New Roman"/>
+          <w:sz w:val="20"/>
+          <w:szCs w:val="20"/>
+        </w:rPr>
+        <w:t xml:space="preserve"> is 100 changes!</w:t>
+      </w:r>
+    </w:p>
+    <w:p>
+      <w:pPr>
+        <w:tabs>
+          <w:tab w:val="left" w:pos="993"/>
+        </w:tabs>
+        <w:spacing w:after="0" w:line="276" w:lineRule="auto"/>
+        <w:jc w:val="both"/>
+        <w:rPr>
+          <w:rFonts w:ascii="Times New Roman" w:hAnsi="Times New Roman" w:cs="Times New Roman"/>
+          <w:sz w:val="20"/>
+          <w:szCs w:val="20"/>
+        </w:rPr>
+      </w:pPr>
+      <w:r>
+        <w:rPr>
+          <w:rFonts w:ascii="Times New Roman" w:hAnsi="Times New Roman" w:cs="Times New Roman"/>
+          <w:sz w:val="20"/>
+          <w:szCs w:val="20"/>
+        </w:rPr>
+        <w:t>Website example: User portfolio, some institute’s website.</w:t>
+      </w:r>
+    </w:p>
+    <w:p>
+      <w:pPr>
+        <w:tabs>
+          <w:tab w:val="left" w:pos="993"/>
+        </w:tabs>
+        <w:spacing w:after="0" w:line="276" w:lineRule="auto"/>
+        <w:jc w:val="both"/>
+        <w:rPr>
+          <w:rFonts w:ascii="Times New Roman" w:hAnsi="Times New Roman" w:cs="Times New Roman"/>
+          <w:sz w:val="20"/>
+          <w:szCs w:val="20"/>
+        </w:rPr>
+      </w:pPr>
+    </w:p>
+    <w:p>
+      <w:pPr>
+        <w:tabs>
+          <w:tab w:val="left" w:pos="993"/>
+        </w:tabs>
+        <w:spacing w:after="0" w:line="276" w:lineRule="auto"/>
+        <w:jc w:val="both"/>
+        <w:rPr>
+          <w:rFonts w:ascii="Times New Roman" w:hAnsi="Times New Roman" w:cs="Times New Roman"/>
+          <w:sz w:val="20"/>
+          <w:szCs w:val="20"/>
+        </w:rPr>
+      </w:pPr>
+      <w:r>
+        <w:rPr>
+          <w:rFonts w:ascii="Times New Roman" w:hAnsi="Times New Roman" w:cs="Times New Roman"/>
+          <w:sz w:val="20"/>
+          <w:szCs w:val="20"/>
+        </w:rPr>
+        <w:t>Dynamic website:</w:t>
+      </w:r>
+    </w:p>
+    <w:p>
+      <w:pPr>
+        <w:tabs>
+          <w:tab w:val="left" w:pos="993"/>
+        </w:tabs>
+        <w:spacing w:after="0" w:line="276" w:lineRule="auto"/>
+        <w:jc w:val="both"/>
+        <w:rPr>
+          <w:rFonts w:ascii="Times New Roman" w:hAnsi="Times New Roman" w:cs="Times New Roman"/>
+          <w:sz w:val="20"/>
+          <w:szCs w:val="20"/>
+        </w:rPr>
+      </w:pPr>
+      <w:r>
+        <w:rPr>
+          <w:rFonts w:ascii="Times New Roman" w:hAnsi="Times New Roman" w:cs="Times New Roman"/>
+          <w:sz w:val="20"/>
+          <w:szCs w:val="20"/>
+        </w:rPr>
+        <w:t xml:space="preserve">A </w:t>
+      </w:r>
+      <w:r>
+        <w:rPr>
+          <w:rFonts w:ascii="Times New Roman" w:hAnsi="Times New Roman" w:cs="Times New Roman"/>
+          <w:sz w:val="20"/>
+          <w:szCs w:val="20"/>
+        </w:rPr>
+        <w:t>dynamic website pulls different content into a webpage from the repository</w:t>
+      </w:r>
+      <w:r>
+        <w:rPr>
+          <w:rFonts w:ascii="Times New Roman" w:hAnsi="Times New Roman" w:cs="Times New Roman"/>
+          <w:sz w:val="20"/>
+          <w:szCs w:val="20"/>
+        </w:rPr>
+        <w:t xml:space="preserve"> of database within the website for different user</w:t>
+      </w:r>
+      <w:r>
+        <w:rPr>
+          <w:rFonts w:ascii="Times New Roman" w:hAnsi="Times New Roman" w:cs="Times New Roman"/>
+          <w:sz w:val="20"/>
+          <w:szCs w:val="20"/>
+        </w:rPr>
+        <w:t>.</w:t>
+      </w:r>
+      <w:r>
+        <w:rPr>
+          <w:rFonts w:ascii="Times New Roman" w:hAnsi="Times New Roman" w:cs="Times New Roman"/>
+          <w:sz w:val="20"/>
+          <w:szCs w:val="20"/>
+        </w:rPr>
+        <w:t xml:space="preserve">  A dynamic website is more functional. It allows users to interact with the information that is listed on the page.</w:t>
+      </w:r>
+    </w:p>
+    <w:p>
+      <w:pPr>
+        <w:tabs>
+          <w:tab w:val="left" w:pos="993"/>
+        </w:tabs>
+        <w:spacing w:after="0" w:line="276" w:lineRule="auto"/>
+        <w:jc w:val="both"/>
+        <w:rPr>
+          <w:rFonts w:ascii="Times New Roman" w:hAnsi="Times New Roman" w:cs="Times New Roman"/>
+          <w:sz w:val="20"/>
+          <w:szCs w:val="20"/>
+        </w:rPr>
+      </w:pPr>
+      <w:r>
+        <w:rPr>
+          <w:rFonts w:ascii="Times New Roman" w:hAnsi="Times New Roman" w:cs="Times New Roman"/>
+          <w:sz w:val="20"/>
+          <w:szCs w:val="20"/>
+        </w:rPr>
+        <w:t>This enables the website to present varying content in a page based on the visitor’s choices, as well as past visit history using cookies, and other variables.</w:t>
+      </w:r>
+      <w:r>
+        <w:rPr>
+          <w:rFonts w:ascii="Times New Roman" w:hAnsi="Times New Roman" w:cs="Times New Roman"/>
+          <w:sz w:val="20"/>
+          <w:szCs w:val="20"/>
+        </w:rPr>
+        <w:t xml:space="preserve"> It is the combination of server-side and client-side scripting. Client-side scripting refers to code that is executed by the browser, usually with JavaScript. Meanwhile, server-side scripting refers to code that is executed by the server such as PHP, Python, Java etc.</w:t>
       </w:r>
     </w:p>
     <w:p>
@@ -1511,416 +1773,6 @@
           <w:szCs w:val="20"/>
         </w:rPr>
       </w:pPr>
-    </w:p>
-    <w:p>
-      <w:pPr>
-        <w:tabs>
-          <w:tab w:val="left" w:pos="993"/>
-        </w:tabs>
-        <w:spacing w:after="0" w:line="276" w:lineRule="auto"/>
-        <w:jc w:val="both"/>
-        <w:rPr>
-          <w:rFonts w:ascii="Times New Roman" w:hAnsi="Times New Roman" w:cs="Times New Roman"/>
-          <w:sz w:val="20"/>
-          <w:szCs w:val="20"/>
-        </w:rPr>
-      </w:pPr>
-      <w:r>
-        <w:rPr>
-          <w:rFonts w:ascii="Times New Roman" w:hAnsi="Times New Roman" w:cs="Times New Roman"/>
-          <w:sz w:val="20"/>
-          <w:szCs w:val="20"/>
-        </w:rPr>
-        <w:t xml:space="preserve">      13. </w:t>
-      </w:r>
-      <w:r>
-        <w:rPr>
-          <w:rFonts w:ascii="Times New Roman" w:hAnsi="Times New Roman" w:cs="Times New Roman"/>
-          <w:sz w:val="20"/>
-          <w:szCs w:val="20"/>
-        </w:rPr>
-        <w:t>What are static and dynamic web pages?</w:t>
-      </w:r>
-    </w:p>
-    <w:p>
-      <w:pPr>
-        <w:tabs>
-          <w:tab w:val="left" w:pos="993"/>
-        </w:tabs>
-        <w:spacing w:after="0" w:line="276" w:lineRule="auto"/>
-        <w:ind w:left="360"/>
-        <w:jc w:val="both"/>
-        <w:rPr>
-          <w:rFonts w:ascii="Times New Roman" w:hAnsi="Times New Roman" w:cs="Times New Roman"/>
-          <w:sz w:val="20"/>
-          <w:szCs w:val="20"/>
-        </w:rPr>
-      </w:pPr>
-      <w:r>
-        <w:rPr>
-          <w:rFonts w:ascii="Times New Roman" w:hAnsi="Times New Roman" w:cs="Times New Roman"/>
-          <w:sz w:val="20"/>
-          <w:szCs w:val="20"/>
-        </w:rPr>
-        <w:t>S</w:t>
-      </w:r>
-      <w:r>
-        <w:rPr>
-          <w:rFonts w:ascii="Times New Roman" w:hAnsi="Times New Roman" w:cs="Times New Roman"/>
-          <w:sz w:val="20"/>
-          <w:szCs w:val="20"/>
-        </w:rPr>
-        <w:t>tatic we</w:t>
-      </w:r>
-      <w:r>
-        <w:rPr>
-          <w:rFonts w:ascii="Times New Roman" w:hAnsi="Times New Roman" w:cs="Times New Roman"/>
-          <w:sz w:val="20"/>
-          <w:szCs w:val="20"/>
-        </w:rPr>
-        <w:t>bsite:</w:t>
-      </w:r>
-    </w:p>
-    <w:p>
-      <w:pPr>
-        <w:tabs>
-          <w:tab w:val="left" w:pos="993"/>
-        </w:tabs>
-        <w:spacing w:after="0" w:line="276" w:lineRule="auto"/>
-        <w:ind w:left="360"/>
-        <w:jc w:val="both"/>
-        <w:rPr>
-          <w:rFonts w:ascii="Times New Roman" w:hAnsi="Times New Roman" w:cs="Times New Roman"/>
-          <w:sz w:val="20"/>
-          <w:szCs w:val="20"/>
-        </w:rPr>
-      </w:pPr>
-      <w:r>
-        <w:rPr>
-          <w:rFonts w:ascii="Times New Roman" w:hAnsi="Times New Roman" w:cs="Times New Roman"/>
-          <w:sz w:val="20"/>
-          <w:szCs w:val="20"/>
-        </w:rPr>
-        <w:t>Static website is using pure HTML</w:t>
-      </w:r>
-      <w:r>
-        <w:rPr>
-          <w:rFonts w:ascii="Times New Roman" w:hAnsi="Times New Roman" w:cs="Times New Roman"/>
-          <w:sz w:val="20"/>
-          <w:szCs w:val="20"/>
-        </w:rPr>
-        <w:t xml:space="preserve">, CSS, </w:t>
-      </w:r>
-      <w:proofErr w:type="gramStart"/>
-      <w:r>
-        <w:rPr>
-          <w:rFonts w:ascii="Times New Roman" w:hAnsi="Times New Roman" w:cs="Times New Roman"/>
-          <w:sz w:val="20"/>
-          <w:szCs w:val="20"/>
-        </w:rPr>
-        <w:t>JS</w:t>
-      </w:r>
-      <w:proofErr w:type="gramEnd"/>
-      <w:r>
-        <w:rPr>
-          <w:rFonts w:ascii="Times New Roman" w:hAnsi="Times New Roman" w:cs="Times New Roman"/>
-          <w:sz w:val="20"/>
-          <w:szCs w:val="20"/>
-        </w:rPr>
-        <w:t xml:space="preserve"> without relying on the content, or parts of the content, being pulled from various databases. This means each page is constructed on its own, coded, and loaded individually, no matter who or how the visitor arrives on the page.</w:t>
-      </w:r>
-      <w:r>
-        <w:rPr>
-          <w:rFonts w:ascii="Times New Roman" w:hAnsi="Times New Roman" w:cs="Times New Roman"/>
-          <w:sz w:val="20"/>
-          <w:szCs w:val="20"/>
-        </w:rPr>
-        <w:t xml:space="preserve"> In Static website content will not change until someone change it </w:t>
-      </w:r>
-      <w:proofErr w:type="gramStart"/>
-      <w:r>
-        <w:rPr>
-          <w:rFonts w:ascii="Times New Roman" w:hAnsi="Times New Roman" w:cs="Times New Roman"/>
-          <w:sz w:val="20"/>
-          <w:szCs w:val="20"/>
-        </w:rPr>
-        <w:t>manually.</w:t>
-      </w:r>
-      <w:proofErr w:type="gramEnd"/>
-      <w:r>
-        <w:rPr>
-          <w:rFonts w:ascii="Times New Roman" w:hAnsi="Times New Roman" w:cs="Times New Roman"/>
-          <w:sz w:val="20"/>
-          <w:szCs w:val="20"/>
-        </w:rPr>
-        <w:t xml:space="preserve"> Static website is very easy to manage and have the low maintenance cost.</w:t>
-      </w:r>
-    </w:p>
-    <w:p>
-      <w:pPr>
-        <w:tabs>
-          <w:tab w:val="left" w:pos="993"/>
-        </w:tabs>
-        <w:spacing w:after="0" w:line="276" w:lineRule="auto"/>
-        <w:ind w:left="360"/>
-        <w:jc w:val="both"/>
-        <w:rPr>
-          <w:rFonts w:ascii="Times New Roman" w:hAnsi="Times New Roman" w:cs="Times New Roman"/>
-          <w:sz w:val="20"/>
-          <w:szCs w:val="20"/>
-        </w:rPr>
-      </w:pPr>
-      <w:r>
-        <w:rPr>
-          <w:rFonts w:ascii="Times New Roman" w:hAnsi="Times New Roman" w:cs="Times New Roman"/>
-          <w:sz w:val="20"/>
-          <w:szCs w:val="20"/>
-        </w:rPr>
-        <w:t>Example</w:t>
-      </w:r>
-    </w:p>
-    <w:p>
-      <w:pPr>
-        <w:tabs>
-          <w:tab w:val="left" w:pos="993"/>
-        </w:tabs>
-        <w:spacing w:after="0" w:line="276" w:lineRule="auto"/>
-        <w:ind w:left="360"/>
-        <w:jc w:val="both"/>
-        <w:rPr>
-          <w:rFonts w:ascii="Times New Roman" w:hAnsi="Times New Roman" w:cs="Times New Roman"/>
-          <w:sz w:val="20"/>
-          <w:szCs w:val="20"/>
-        </w:rPr>
-      </w:pPr>
-      <w:r>
-        <w:rPr>
-          <w:rFonts w:ascii="Times New Roman" w:hAnsi="Times New Roman" w:cs="Times New Roman"/>
-          <w:sz w:val="20"/>
-          <w:szCs w:val="20"/>
-        </w:rPr>
-        <w:t>In a </w:t>
-      </w:r>
-      <w:r>
-        <w:rPr>
-          <w:rFonts w:ascii="Times New Roman" w:hAnsi="Times New Roman" w:cs="Times New Roman"/>
-          <w:sz w:val="20"/>
-          <w:szCs w:val="20"/>
-        </w:rPr>
-        <w:t>Static</w:t>
-      </w:r>
-      <w:r>
-        <w:rPr>
-          <w:rFonts w:ascii="Times New Roman" w:hAnsi="Times New Roman" w:cs="Times New Roman"/>
-          <w:sz w:val="20"/>
-          <w:szCs w:val="20"/>
-        </w:rPr>
-        <w:t xml:space="preserve"> website we would code each element of this page individually. We repeat the process for as many pages that you have on your website. If we make a change in the navigation key (e.g. add a new button), or Recent Posts (add a new blog), or want to change our telephone number, we have to make that change on every single page. So if you have 100 </w:t>
-      </w:r>
-      <w:proofErr w:type="gramStart"/>
-      <w:r>
-        <w:rPr>
-          <w:rFonts w:ascii="Times New Roman" w:hAnsi="Times New Roman" w:cs="Times New Roman"/>
-          <w:sz w:val="20"/>
-          <w:szCs w:val="20"/>
-        </w:rPr>
-        <w:t>pages, that</w:t>
-      </w:r>
-      <w:proofErr w:type="gramEnd"/>
-      <w:r>
-        <w:rPr>
-          <w:rFonts w:ascii="Times New Roman" w:hAnsi="Times New Roman" w:cs="Times New Roman"/>
-          <w:sz w:val="20"/>
-          <w:szCs w:val="20"/>
-        </w:rPr>
-        <w:t xml:space="preserve"> is 100 changes!</w:t>
-      </w:r>
-    </w:p>
-    <w:p>
-      <w:pPr>
-        <w:tabs>
-          <w:tab w:val="left" w:pos="993"/>
-        </w:tabs>
-        <w:spacing w:after="0" w:line="276" w:lineRule="auto"/>
-        <w:ind w:left="360"/>
-        <w:jc w:val="both"/>
-        <w:rPr>
-          <w:rFonts w:ascii="Times New Roman" w:hAnsi="Times New Roman" w:cs="Times New Roman"/>
-          <w:sz w:val="20"/>
-          <w:szCs w:val="20"/>
-        </w:rPr>
-      </w:pPr>
-      <w:r>
-        <w:rPr>
-          <w:rFonts w:ascii="Times New Roman" w:hAnsi="Times New Roman" w:cs="Times New Roman"/>
-          <w:sz w:val="20"/>
-          <w:szCs w:val="20"/>
-        </w:rPr>
-        <w:t>Website example: User portfolio, some institute’s website.</w:t>
-      </w:r>
-    </w:p>
-    <w:p>
-      <w:pPr>
-        <w:tabs>
-          <w:tab w:val="left" w:pos="993"/>
-        </w:tabs>
-        <w:spacing w:after="0" w:line="276" w:lineRule="auto"/>
-        <w:ind w:left="360"/>
-        <w:jc w:val="both"/>
-        <w:rPr>
-          <w:rFonts w:ascii="Times New Roman" w:hAnsi="Times New Roman" w:cs="Times New Roman"/>
-          <w:sz w:val="20"/>
-          <w:szCs w:val="20"/>
-        </w:rPr>
-      </w:pPr>
-    </w:p>
-    <w:p>
-      <w:pPr>
-        <w:tabs>
-          <w:tab w:val="left" w:pos="993"/>
-        </w:tabs>
-        <w:spacing w:after="0" w:line="276" w:lineRule="auto"/>
-        <w:ind w:left="360"/>
-        <w:jc w:val="both"/>
-        <w:rPr>
-          <w:rFonts w:ascii="Times New Roman" w:hAnsi="Times New Roman" w:cs="Times New Roman"/>
-          <w:sz w:val="20"/>
-          <w:szCs w:val="20"/>
-        </w:rPr>
-      </w:pPr>
-      <w:r>
-        <w:rPr>
-          <w:rFonts w:ascii="Times New Roman" w:hAnsi="Times New Roman" w:cs="Times New Roman"/>
-          <w:sz w:val="20"/>
-          <w:szCs w:val="20"/>
-        </w:rPr>
-        <w:t>Dynamic website:</w:t>
-      </w:r>
-    </w:p>
-    <w:p>
-      <w:pPr>
-        <w:tabs>
-          <w:tab w:val="left" w:pos="993"/>
-        </w:tabs>
-        <w:spacing w:after="0" w:line="276" w:lineRule="auto"/>
-        <w:ind w:left="360"/>
-        <w:jc w:val="both"/>
-        <w:rPr>
-          <w:rFonts w:ascii="Times New Roman" w:hAnsi="Times New Roman" w:cs="Times New Roman"/>
-          <w:sz w:val="20"/>
-          <w:szCs w:val="20"/>
-        </w:rPr>
-      </w:pPr>
-      <w:r>
-        <w:rPr>
-          <w:rFonts w:ascii="Times New Roman" w:hAnsi="Times New Roman" w:cs="Times New Roman"/>
-          <w:sz w:val="20"/>
-          <w:szCs w:val="20"/>
-        </w:rPr>
-        <w:t xml:space="preserve">A </w:t>
-      </w:r>
-      <w:r>
-        <w:rPr>
-          <w:rFonts w:ascii="Times New Roman" w:hAnsi="Times New Roman" w:cs="Times New Roman"/>
-          <w:sz w:val="20"/>
-          <w:szCs w:val="20"/>
-        </w:rPr>
-        <w:t>dynamic website pulls different content into a webpage from the repository</w:t>
-      </w:r>
-      <w:r>
-        <w:rPr>
-          <w:rFonts w:ascii="Times New Roman" w:hAnsi="Times New Roman" w:cs="Times New Roman"/>
-          <w:sz w:val="20"/>
-          <w:szCs w:val="20"/>
-        </w:rPr>
-        <w:t xml:space="preserve"> of database within the website for different user</w:t>
-      </w:r>
-      <w:r>
-        <w:rPr>
-          <w:rFonts w:ascii="Times New Roman" w:hAnsi="Times New Roman" w:cs="Times New Roman"/>
-          <w:sz w:val="20"/>
-          <w:szCs w:val="20"/>
-        </w:rPr>
-        <w:t>.</w:t>
-      </w:r>
-      <w:r>
-        <w:rPr>
-          <w:rFonts w:ascii="Times New Roman" w:hAnsi="Times New Roman" w:cs="Times New Roman"/>
-          <w:sz w:val="20"/>
-          <w:szCs w:val="20"/>
-        </w:rPr>
-        <w:t xml:space="preserve">  A</w:t>
-      </w:r>
-      <w:r>
-        <w:rPr>
-          <w:rFonts w:ascii="Times New Roman" w:hAnsi="Times New Roman" w:cs="Times New Roman"/>
-          <w:sz w:val="20"/>
-          <w:szCs w:val="20"/>
-        </w:rPr>
-        <w:t xml:space="preserve"> dynamic website is more functional. It allows users to interact with the information that is listed on the page.</w:t>
-      </w:r>
-    </w:p>
-    <w:p>
-      <w:pPr>
-        <w:tabs>
-          <w:tab w:val="left" w:pos="993"/>
-        </w:tabs>
-        <w:spacing w:after="0" w:line="276" w:lineRule="auto"/>
-        <w:ind w:left="360"/>
-        <w:jc w:val="both"/>
-        <w:rPr>
-          <w:rFonts w:ascii="Times New Roman" w:hAnsi="Times New Roman" w:cs="Times New Roman"/>
-          <w:sz w:val="20"/>
-          <w:szCs w:val="20"/>
-        </w:rPr>
-      </w:pPr>
-      <w:r>
-        <w:rPr>
-          <w:rFonts w:ascii="Times New Roman" w:hAnsi="Times New Roman" w:cs="Times New Roman"/>
-          <w:sz w:val="20"/>
-          <w:szCs w:val="20"/>
-        </w:rPr>
-        <w:t>This enables the website to present varying content in a page based on the visitor’s choices, as well as past visit history using cookies, and other variables.</w:t>
-      </w:r>
-      <w:r>
-        <w:rPr>
-          <w:rFonts w:ascii="Times New Roman" w:hAnsi="Times New Roman" w:cs="Times New Roman"/>
-          <w:sz w:val="20"/>
-          <w:szCs w:val="20"/>
-        </w:rPr>
-        <w:t xml:space="preserve"> It is the </w:t>
-      </w:r>
-      <w:r>
-        <w:rPr>
-          <w:rFonts w:ascii="Times New Roman" w:hAnsi="Times New Roman" w:cs="Times New Roman"/>
-          <w:sz w:val="20"/>
-          <w:szCs w:val="20"/>
-        </w:rPr>
-        <w:t>combination of server-side and client-side scripting. Client-side scripting refers to code that is executed by the browser, usually with JavaScript. Meanwhile, server-side scripting refers to code that is executed by the server</w:t>
-      </w:r>
-      <w:r>
-        <w:rPr>
-          <w:rFonts w:ascii="Times New Roman" w:hAnsi="Times New Roman" w:cs="Times New Roman"/>
-          <w:sz w:val="20"/>
-          <w:szCs w:val="20"/>
-        </w:rPr>
-        <w:t xml:space="preserve"> such as PHP, Python, Java etc.</w:t>
-      </w:r>
-    </w:p>
-    <w:p>
-      <w:pPr>
-        <w:tabs>
-          <w:tab w:val="left" w:pos="993"/>
-        </w:tabs>
-        <w:spacing w:after="0" w:line="276" w:lineRule="auto"/>
-        <w:ind w:left="360"/>
-        <w:jc w:val="both"/>
-        <w:rPr>
-          <w:rFonts w:ascii="Times New Roman" w:hAnsi="Times New Roman" w:cs="Times New Roman"/>
-          <w:sz w:val="20"/>
-          <w:szCs w:val="20"/>
-        </w:rPr>
-      </w:pPr>
       <w:r>
         <w:rPr>
           <w:rFonts w:ascii="Times New Roman" w:hAnsi="Times New Roman" w:cs="Times New Roman"/>
@@ -1954,14 +1806,134 @@
           <w:tab w:val="left" w:pos="993"/>
         </w:tabs>
         <w:spacing w:after="0" w:line="276" w:lineRule="auto"/>
-        <w:ind w:left="360"/>
-        <w:jc w:val="both"/>
-        <w:rPr>
-          <w:rFonts w:ascii="Times New Roman" w:hAnsi="Times New Roman" w:cs="Times New Roman"/>
-          <w:sz w:val="20"/>
-          <w:szCs w:val="20"/>
-        </w:rPr>
-      </w:pPr>
+        <w:jc w:val="both"/>
+        <w:rPr>
+          <w:rFonts w:ascii="Times New Roman" w:hAnsi="Times New Roman" w:cs="Times New Roman"/>
+          <w:sz w:val="20"/>
+          <w:szCs w:val="20"/>
+        </w:rPr>
+      </w:pPr>
+    </w:p>
+    <w:p>
+      <w:pPr>
+        <w:tabs>
+          <w:tab w:val="left" w:pos="993"/>
+        </w:tabs>
+        <w:spacing w:after="0" w:line="276" w:lineRule="auto"/>
+        <w:jc w:val="both"/>
+        <w:rPr>
+          <w:rFonts w:ascii="Times New Roman" w:hAnsi="Times New Roman" w:cs="Times New Roman"/>
+        </w:rPr>
+      </w:pPr>
+      <w:r>
+        <w:rPr>
+          <w:rFonts w:ascii="Times New Roman" w:hAnsi="Times New Roman" w:cs="Times New Roman"/>
+          <w:sz w:val="20"/>
+          <w:szCs w:val="20"/>
+        </w:rPr>
+        <w:t xml:space="preserve">14. </w:t>
+      </w:r>
+      <w:r>
+        <w:rPr>
+          <w:rFonts w:ascii="Times New Roman" w:hAnsi="Times New Roman" w:cs="Times New Roman"/>
+        </w:rPr>
+        <w:t>Write a python program to check whether a webpage contains a title or not.</w:t>
+      </w:r>
+    </w:p>
+    <w:p>
+      <w:pPr>
+        <w:tabs>
+          <w:tab w:val="left" w:pos="993"/>
+        </w:tabs>
+        <w:spacing w:after="0" w:line="276" w:lineRule="auto"/>
+        <w:jc w:val="both"/>
+      </w:pPr>
+      <w:r>
+        <w:rPr>
+          <w:rFonts w:ascii="Times New Roman" w:hAnsi="Times New Roman" w:cs="Times New Roman"/>
+        </w:rPr>
+        <w:t xml:space="preserve">Answer: </w:t>
+      </w:r>
+      <w:hyperlink r:id="rId5" w:history="1">
+        <w:r>
+          <w:rPr>
+            <w:rStyle w:val="Hyperlink"/>
+          </w:rPr>
+          <w:t>https://github.com/divyeshwakhariya/fliprobo/blob/master/Web%20Scrapping%20Worksheet/Web%20Scrapping%20-%20Check%20Title.ipynb</w:t>
+        </w:r>
+      </w:hyperlink>
+    </w:p>
+    <w:p>
+      <w:pPr>
+        <w:tabs>
+          <w:tab w:val="left" w:pos="993"/>
+        </w:tabs>
+        <w:spacing w:after="0" w:line="276" w:lineRule="auto"/>
+        <w:jc w:val="both"/>
+      </w:pPr>
+    </w:p>
+    <w:p>
+      <w:pPr>
+        <w:tabs>
+          <w:tab w:val="left" w:pos="993"/>
+        </w:tabs>
+        <w:spacing w:after="0" w:line="276" w:lineRule="auto"/>
+        <w:jc w:val="both"/>
+        <w:rPr>
+          <w:rFonts w:ascii="Times New Roman" w:hAnsi="Times New Roman" w:cs="Times New Roman"/>
+        </w:rPr>
+      </w:pPr>
+      <w:r>
+        <w:t xml:space="preserve">15. </w:t>
+      </w:r>
+      <w:r>
+        <w:rPr>
+          <w:rFonts w:ascii="Times New Roman" w:hAnsi="Times New Roman" w:cs="Times New Roman"/>
+        </w:rPr>
+        <w:t>Write a python program to access the search bar and search button on images.google.com.</w:t>
+      </w:r>
+    </w:p>
+    <w:p>
+      <w:pPr>
+        <w:tabs>
+          <w:tab w:val="left" w:pos="993"/>
+        </w:tabs>
+        <w:spacing w:after="0" w:line="276" w:lineRule="auto"/>
+        <w:jc w:val="both"/>
+        <w:rPr>
+          <w:rFonts w:ascii="Times New Roman" w:hAnsi="Times New Roman" w:cs="Times New Roman"/>
+          <w:b/>
+        </w:rPr>
+      </w:pPr>
+      <w:r>
+        <w:rPr>
+          <w:rFonts w:ascii="Times New Roman" w:hAnsi="Times New Roman" w:cs="Times New Roman"/>
+        </w:rPr>
+        <w:t xml:space="preserve">Answer: </w:t>
+      </w:r>
+    </w:p>
+    <w:p>
+      <w:pPr>
+        <w:tabs>
+          <w:tab w:val="left" w:pos="993"/>
+        </w:tabs>
+        <w:spacing w:after="0" w:line="276" w:lineRule="auto"/>
+        <w:jc w:val="both"/>
+        <w:rPr>
+          <w:rFonts w:ascii="Times New Roman" w:hAnsi="Times New Roman" w:cs="Times New Roman"/>
+          <w:b/>
+        </w:rPr>
+      </w:pPr>
+      <w:hyperlink r:id="rId6" w:history="1">
+        <w:r>
+          <w:rPr>
+            <w:rStyle w:val="Hyperlink"/>
+          </w:rPr>
+          <w:t>https://github.com/divyeshwakhariya/fliprobo/blob/master/Web%20Scrapping%20Worksheet/Web%20Scraping%20-%20Access%20images.google.com.ipynb</w:t>
+        </w:r>
+      </w:hyperlink>
+      <w:bookmarkStart w:id="0" w:name="_GoBack"/>
+      <w:bookmarkEnd w:id="0"/>
     </w:p>
     <w:sectPr>
       <w:pgSz w:w="11906" w:h="16838"/>
@@ -2242,6 +2214,95 @@
       </w:pPr>
     </w:lvl>
   </w:abstractNum>
+  <w:abstractNum w:abstractNumId="3" w15:restartNumberingAfterBreak="0">
+    <w:nsid w:val="77A24F95"/>
+    <w:multiLevelType w:val="hybridMultilevel"/>
+    <w:tmpl w:val="36221570"/>
+    <w:lvl w:ilvl="0" w:tplc="B7EC4FD4">
+      <w:start w:val="1"/>
+      <w:numFmt w:val="decimal"/>
+      <w:lvlText w:val="%1."/>
+      <w:lvlJc w:val="left"/>
+      <w:pPr>
+        <w:ind w:left="720" w:hanging="360"/>
+      </w:pPr>
+      <w:rPr>
+        <w:b w:val="0"/>
+      </w:rPr>
+    </w:lvl>
+    <w:lvl w:ilvl="1" w:tplc="40090019" w:tentative="1">
+      <w:start w:val="1"/>
+      <w:numFmt w:val="lowerLetter"/>
+      <w:lvlText w:val="%2."/>
+      <w:lvlJc w:val="left"/>
+      <w:pPr>
+        <w:ind w:left="1440" w:hanging="360"/>
+      </w:pPr>
+    </w:lvl>
+    <w:lvl w:ilvl="2" w:tplc="4009001B" w:tentative="1">
+      <w:start w:val="1"/>
+      <w:numFmt w:val="lowerRoman"/>
+      <w:lvlText w:val="%3."/>
+      <w:lvlJc w:val="right"/>
+      <w:pPr>
+        <w:ind w:left="2160" w:hanging="180"/>
+      </w:pPr>
+    </w:lvl>
+    <w:lvl w:ilvl="3" w:tplc="4009000F" w:tentative="1">
+      <w:start w:val="1"/>
+      <w:numFmt w:val="decimal"/>
+      <w:lvlText w:val="%4."/>
+      <w:lvlJc w:val="left"/>
+      <w:pPr>
+        <w:ind w:left="2880" w:hanging="360"/>
+      </w:pPr>
+    </w:lvl>
+    <w:lvl w:ilvl="4" w:tplc="40090019" w:tentative="1">
+      <w:start w:val="1"/>
+      <w:numFmt w:val="lowerLetter"/>
+      <w:lvlText w:val="%5."/>
+      <w:lvlJc w:val="left"/>
+      <w:pPr>
+        <w:ind w:left="3600" w:hanging="360"/>
+      </w:pPr>
+    </w:lvl>
+    <w:lvl w:ilvl="5" w:tplc="4009001B" w:tentative="1">
+      <w:start w:val="1"/>
+      <w:numFmt w:val="lowerRoman"/>
+      <w:lvlText w:val="%6."/>
+      <w:lvlJc w:val="right"/>
+      <w:pPr>
+        <w:ind w:left="4320" w:hanging="180"/>
+      </w:pPr>
+    </w:lvl>
+    <w:lvl w:ilvl="6" w:tplc="4009000F" w:tentative="1">
+      <w:start w:val="1"/>
+      <w:numFmt w:val="decimal"/>
+      <w:lvlText w:val="%7."/>
+      <w:lvlJc w:val="left"/>
+      <w:pPr>
+        <w:ind w:left="5040" w:hanging="360"/>
+      </w:pPr>
+    </w:lvl>
+    <w:lvl w:ilvl="7" w:tplc="40090019" w:tentative="1">
+      <w:start w:val="1"/>
+      <w:numFmt w:val="lowerLetter"/>
+      <w:lvlText w:val="%8."/>
+      <w:lvlJc w:val="left"/>
+      <w:pPr>
+        <w:ind w:left="5760" w:hanging="360"/>
+      </w:pPr>
+    </w:lvl>
+    <w:lvl w:ilvl="8" w:tplc="4009001B" w:tentative="1">
+      <w:start w:val="1"/>
+      <w:numFmt w:val="lowerRoman"/>
+      <w:lvlText w:val="%9."/>
+      <w:lvlJc w:val="right"/>
+      <w:pPr>
+        <w:ind w:left="6480" w:hanging="180"/>
+      </w:pPr>
+    </w:lvl>
+  </w:abstractNum>
   <w:num w:numId="1">
     <w:abstractNumId w:val="2"/>
   </w:num>
@@ -2250,6 +2311,9 @@
   </w:num>
   <w:num w:numId="3">
     <w:abstractNumId w:val="0"/>
+  </w:num>
+  <w:num w:numId="4">
+    <w:abstractNumId w:val="3"/>
   </w:num>
 </w:numbering>
 </file>
@@ -2834,6 +2898,18 @@
       <w:bCs/>
     </w:rPr>
   </w:style>
+  <w:style w:type="character" w:styleId="Hyperlink">
+    <w:name w:val="Hyperlink"/>
+    <w:basedOn w:val="DefaultParagraphFont"/>
+    <w:uiPriority w:val="99"/>
+    <w:semiHidden/>
+    <w:unhideWhenUsed/>
+    <w:rsid w:val="00096D38"/>
+    <w:rPr>
+      <w:color w:val="0000FF"/>
+      <w:u w:val="single"/>
+    </w:rPr>
+  </w:style>
 </w:styles>
 </file>
 

</xml_diff>